<commit_message>
:whale: For in class exercise
</commit_message>
<xml_diff>
--- a/Lecture4_Jan25/InClassExercise/Abstract_Evaluation.docx
+++ b/Lecture4_Jan25/InClassExercise/Abstract_Evaluation.docx
@@ -67,6 +67,9 @@
       <w:r>
         <w:t xml:space="preserve">with one or two facts </w:t>
       </w:r>
+      <w:r>
+        <w:t>that relate to the problem statement</w:t>
+      </w:r>
     </w:p>
     <w:p>
       <w:pPr>
@@ -167,16 +170,8 @@
         <w:t>the</w:t>
       </w:r>
       <w:r>
-        <w:t xml:space="preserve"> </w:t>
-      </w:r>
-      <w:proofErr w:type="gramStart"/>
-      <w:r>
-        <w:t>goal</w:t>
-      </w:r>
-      <w:r>
-        <w:t xml:space="preserve"> .</w:t>
-      </w:r>
-      <w:proofErr w:type="gramEnd"/>
+        <w:t xml:space="preserve"> goal</w:t>
+      </w:r>
       <w:r>
         <w:t xml:space="preserve"> </w:t>
       </w:r>

</xml_diff>

<commit_message>
:whale: Edited for clarity
</commit_message>
<xml_diff>
--- a/Lecture4_Jan25/InClassExercise/Abstract_Evaluation.docx
+++ b/Lecture4_Jan25/InClassExercise/Abstract_Evaluation.docx
@@ -22,16 +22,22 @@
         <w:t>Identify the below sections in the abstract</w:t>
       </w:r>
       <w:r>
-        <w:t xml:space="preserve"> – if you identify them, </w:t>
-      </w:r>
-      <w:r>
-        <w:t>summarize the arguments.</w:t>
-      </w:r>
-      <w:r>
-        <w:t xml:space="preserve">   </w:t>
-      </w:r>
-      <w:r>
-        <w:t>Add comments if</w:t>
+        <w:t xml:space="preserve"> – if you identify them</w:t>
+      </w:r>
+      <w:r>
+        <w:t>, copy and paste the text/summarize as instructed</w:t>
+      </w:r>
+      <w:r>
+        <w:t>.</w:t>
+      </w:r>
+      <w:r>
+        <w:t xml:space="preserve">  </w:t>
+      </w:r>
+      <w:r>
+        <w:t>In all cases, a</w:t>
+      </w:r>
+      <w:r>
+        <w:t>dd comments if</w:t>
       </w:r>
       <w:r>
         <w:t>:</w:t>
@@ -70,11 +76,9 @@
       <w:r>
         <w:t>that relate to the problem statement</w:t>
       </w:r>
-    </w:p>
-    <w:p>
-      <w:pPr>
-        <w:ind w:left="720"/>
-      </w:pPr>
+      <w:r>
+        <w:t xml:space="preserve"> (copy them here)</w:t>
+      </w:r>
     </w:p>
     <w:p>
       <w:pPr>
@@ -102,6 +106,9 @@
       <w:r>
         <w:t xml:space="preserve"> why these facts are important</w:t>
       </w:r>
+      <w:r>
+        <w:t xml:space="preserve"> (copy line here)</w:t>
+      </w:r>
     </w:p>
     <w:p>
       <w:pPr>
@@ -134,6 +141,9 @@
       <w:r>
         <w:t xml:space="preserve"> the problem</w:t>
       </w:r>
+      <w:r>
+        <w:t xml:space="preserve"> (rewrite the problem in your own words)</w:t>
+      </w:r>
     </w:p>
     <w:p>
       <w:pPr>
@@ -170,10 +180,21 @@
         <w:t>the</w:t>
       </w:r>
       <w:r>
-        <w:t xml:space="preserve"> goal</w:t>
-      </w:r>
-      <w:r>
         <w:t xml:space="preserve"> </w:t>
+      </w:r>
+      <w:proofErr w:type="gramStart"/>
+      <w:r>
+        <w:t>goal</w:t>
+      </w:r>
+      <w:r>
+        <w:t xml:space="preserve"> </w:t>
+      </w:r>
+      <w:r>
+        <w:t xml:space="preserve"> (</w:t>
+      </w:r>
+      <w:proofErr w:type="gramEnd"/>
+      <w:r>
+        <w:t>copy it here)</w:t>
       </w:r>
     </w:p>
     <w:p>
@@ -194,16 +215,15 @@
         </w:numPr>
       </w:pPr>
       <w:r>
-        <w:t>What is the key component? What is the target?</w:t>
-      </w:r>
-    </w:p>
-    <w:p>
-      <w:pPr>
-        <w:ind w:left="720"/>
-      </w:pPr>
-    </w:p>
-    <w:p/>
-    <w:p/>
+        <w:t xml:space="preserve">What is the key component? </w:t>
+      </w:r>
+      <w:r>
+        <w:t>(your words)</w:t>
+      </w:r>
+      <w:r>
+        <w:br/>
+      </w:r>
+    </w:p>
     <w:p>
       <w:pPr>
         <w:numPr>
@@ -212,30 +232,19 @@
         </w:numPr>
       </w:pPr>
       <w:r>
-        <w:t>Explain</w:t>
-      </w:r>
-      <w:r>
-        <w:t xml:space="preserve">ed the </w:t>
-      </w:r>
-      <w:r>
-        <w:t>strategy.</w:t>
-      </w:r>
-    </w:p>
-    <w:p>
-      <w:pPr>
-        <w:ind w:left="720"/>
-      </w:pPr>
-    </w:p>
-    <w:p>
-      <w:pPr>
-        <w:ind w:left="720"/>
-      </w:pPr>
-    </w:p>
-    <w:p>
-      <w:pPr>
-        <w:ind w:left="720"/>
-      </w:pPr>
-    </w:p>
+        <w:t>What is the target?</w:t>
+      </w:r>
+      <w:r>
+        <w:t xml:space="preserve">  (your words)</w:t>
+      </w:r>
+    </w:p>
+    <w:p>
+      <w:pPr>
+        <w:ind w:left="720"/>
+      </w:pPr>
+    </w:p>
+    <w:p/>
+    <w:p/>
     <w:p>
       <w:pPr>
         <w:numPr>
@@ -244,6 +253,41 @@
         </w:numPr>
       </w:pPr>
       <w:r>
+        <w:t>Explain</w:t>
+      </w:r>
+      <w:r>
+        <w:t xml:space="preserve">ed the </w:t>
+      </w:r>
+      <w:r>
+        <w:t>strategy.</w:t>
+      </w:r>
+      <w:r>
+        <w:t xml:space="preserve"> (copy here)</w:t>
+      </w:r>
+    </w:p>
+    <w:p>
+      <w:pPr>
+        <w:ind w:left="720"/>
+      </w:pPr>
+    </w:p>
+    <w:p>
+      <w:pPr>
+        <w:ind w:left="720"/>
+      </w:pPr>
+    </w:p>
+    <w:p>
+      <w:pPr>
+        <w:ind w:left="720"/>
+      </w:pPr>
+    </w:p>
+    <w:p>
+      <w:pPr>
+        <w:numPr>
+          <w:ilvl w:val="0"/>
+          <w:numId w:val="1"/>
+        </w:numPr>
+      </w:pPr>
+      <w:r>
         <w:t>State</w:t>
       </w:r>
       <w:r>
@@ -257,7 +301,29 @@
           <w:i/>
           <w:iCs/>
         </w:rPr>
-        <w:t>to the subfield</w:t>
+        <w:t xml:space="preserve">to the </w:t>
+      </w:r>
+      <w:proofErr w:type="gramStart"/>
+      <w:r>
+        <w:rPr>
+          <w:i/>
+          <w:iCs/>
+        </w:rPr>
+        <w:t>subfield</w:t>
+      </w:r>
+      <w:r>
+        <w:rPr>
+          <w:i/>
+          <w:iCs/>
+        </w:rPr>
+        <w:t xml:space="preserve"> </w:t>
+      </w:r>
+      <w:r>
+        <w:t xml:space="preserve"> (</w:t>
+      </w:r>
+      <w:proofErr w:type="gramEnd"/>
+      <w:r>
+        <w:t>copy here)</w:t>
       </w:r>
     </w:p>
     <w:p>
@@ -300,6 +366,16 @@
           <w:iCs/>
         </w:rPr>
         <w:t>other subfields</w:t>
+      </w:r>
+      <w:r>
+        <w:rPr>
+          <w:i/>
+          <w:iCs/>
+        </w:rPr>
+        <w:t xml:space="preserve"> </w:t>
+      </w:r>
+      <w:r>
+        <w:t xml:space="preserve"> (copy here)</w:t>
       </w:r>
     </w:p>
     <w:p/>

</xml_diff>